<commit_message>
Experimental setup made! Had to create a stupid bot to be able to compare at least two implementations. Outputs a CSV file with results.
</commit_message>
<xml_diff>
--- a/Meeting minutes.docx
+++ b/Meeting minutes.docx
@@ -91,12 +91,7 @@
       </w:r>
       <w:r>
         <w:br/>
-      </w:r>
-      <w:r>
-        <w:t>-</w:t>
-      </w:r>
-      <w:r>
-        <w:t xml:space="preserve"> How well does our robot clean?</w:t>
+        <w:t>- How well does our robot clean?</w:t>
       </w:r>
     </w:p>
     <w:p>
@@ -109,12 +104,7 @@
       </w:r>
       <w:r>
         <w:br/>
-      </w:r>
-      <w:r>
-        <w:t>- There's a</w:t>
-      </w:r>
-      <w:r>
-        <w:t xml:space="preserve"> load station at starting point</w:t>
+        <w:t>- There's a load station at starting point</w:t>
       </w:r>
     </w:p>
     <w:p>
@@ -131,64 +121,54 @@
       </w:r>
       <w:r>
         <w:br/>
-      </w:r>
-      <w:r>
         <w:t>- Obstacles versus no obstacles [2]</w:t>
       </w:r>
-    </w:p>
-    <w:p>
-      <w:r>
-        <w:t>===&gt; Resulting in 2</w:t>
-      </w:r>
-      <w:r>
-        <w:t>³ = 8 different spaces to clean</w:t>
-      </w:r>
-    </w:p>
-    <w:p>
-      <w:r>
-        <w:t>Evaluation metrics:</w:t>
-      </w:r>
-      <w:r>
-        <w:br/>
-        <w:t>- % cleaned</w:t>
-      </w:r>
-      <w:r>
-        <w:br/>
-      </w:r>
-      <w:r>
-        <w:t xml:space="preserve">- % efficiency </w:t>
-      </w:r>
-      <w:r>
-        <w:t>(#tiles cleaned/#tiles visited)</w:t>
-      </w:r>
-      <w:r>
-        <w:br/>
-        <w:t>- Average reward/return?</w:t>
-      </w:r>
-      <w:r>
-        <w:br/>
-      </w:r>
-      <w:r>
-        <w:t>- Number of</w:t>
-      </w:r>
-      <w:r>
-        <w:t xml:space="preserve"> iterations?</w:t>
-      </w:r>
-    </w:p>
-    <w:p>
-      <w:r>
-        <w:t>Other parameters to vary:</w:t>
-      </w:r>
-      <w:r>
-        <w:br/>
-        <w:t>- Power drainage</w:t>
-      </w:r>
-      <w:r>
-        <w:br/>
+      <w:r>
+        <w:br/>
+        <w:t>- Death tiles yes/no [2]</w:t>
+      </w:r>
+    </w:p>
+    <w:p>
+      <w:r>
+        <w:t>===&gt; Resulting in 2^4 = 16</w:t>
       </w:r>
       <w:bookmarkStart w:id="0" w:name="_GoBack"/>
       <w:bookmarkEnd w:id="0"/>
       <w:r>
+        <w:t xml:space="preserve"> different spaces to clean</w:t>
+      </w:r>
+    </w:p>
+    <w:p>
+      <w:r>
+        <w:t>Evaluation metrics:</w:t>
+      </w:r>
+      <w:r>
+        <w:br/>
+        <w:t>- % cleaned</w:t>
+      </w:r>
+      <w:r>
+        <w:br/>
+        <w:t>- % efficiency (#tiles cleaned/#tiles visited)</w:t>
+      </w:r>
+      <w:r>
+        <w:br/>
+        <w:t>- Average reward/return?</w:t>
+      </w:r>
+      <w:r>
+        <w:br/>
+        <w:t>- Number of iterations?</w:t>
+      </w:r>
+    </w:p>
+    <w:p>
+      <w:r>
+        <w:t>Other parameters to vary:</w:t>
+      </w:r>
+      <w:r>
+        <w:br/>
+        <w:t>- Power drainage</w:t>
+      </w:r>
+      <w:r>
+        <w:br/>
         <w:t>- Number of robots?</w:t>
       </w:r>
     </w:p>

</xml_diff>

<commit_message>
Added some more experiments (time, grids, et cetera)
</commit_message>
<xml_diff>
--- a/Meeting minutes.docx
+++ b/Meeting minutes.docx
@@ -130,13 +130,27 @@
     </w:p>
     <w:p>
       <w:r>
-        <w:t>===&gt; Resulting in 2^4 = 16</w:t>
+        <w:sym w:font="Wingdings" w:char="F0E8"/>
+      </w:r>
+      <w:r>
+        <w:t xml:space="preserve"> </w:t>
+      </w:r>
+      <w:r>
+        <w:t>Resulting in 2^4 = 16</w:t>
+      </w:r>
+      <w:r>
+        <w:t xml:space="preserve"> different spaces to clean</w:t>
+      </w:r>
+    </w:p>
+    <w:p>
+      <w:r>
+        <w:sym w:font="Wingdings" w:char="F0E8"/>
+      </w:r>
+      <w:r>
+        <w:t xml:space="preserve"> Conclusion on what rooms to use: </w:t>
       </w:r>
       <w:bookmarkStart w:id="0" w:name="_GoBack"/>
       <w:bookmarkEnd w:id="0"/>
-      <w:r>
-        <w:t xml:space="preserve"> different spaces to clean</w:t>
-      </w:r>
     </w:p>
     <w:p>
       <w:r>
@@ -172,6 +186,24 @@
         <w:t>- Number of robots?</w:t>
       </w:r>
     </w:p>
+    <w:p>
+      <w:pPr>
+        <w:pStyle w:val="Kop1"/>
+      </w:pPr>
+      <w:r>
+        <w:t>06</w:t>
+      </w:r>
+      <w:r>
+        <w:t xml:space="preserve">-05-2022, </w:t>
+      </w:r>
+      <w:r>
+        <w:t>Friday</w:t>
+      </w:r>
+      <w:r>
+        <w:t xml:space="preserve"> week 2</w:t>
+      </w:r>
+    </w:p>
+    <w:p/>
     <w:sectPr>
       <w:pgSz w:w="11906" w:h="16838"/>
       <w:pgMar w:top="1417" w:right="1417" w:bottom="1417" w:left="1417" w:header="708" w:footer="708" w:gutter="0"/>

</xml_diff>